<commit_message>
Analysis finished and chart based on goal added
</commit_message>
<xml_diff>
--- a/Analysis on Kickstarter Data.docx
+++ b/Analysis on Kickstarter Data.docx
@@ -57,14 +57,27 @@
       <w:r>
         <w:t xml:space="preserve">Figure </w:t>
       </w:r>
-      <w:fldSimple w:instr=" SEQ Figure \* ARABIC ">
-        <w:r>
-          <w:rPr>
-            <w:noProof/>
-          </w:rPr>
-          <w:t>1</w:t>
-        </w:r>
-      </w:fldSimple>
+      <w:r>
+        <w:fldChar w:fldCharType="begin"/>
+      </w:r>
+      <w:r>
+        <w:instrText xml:space="preserve"> SEQ Figure \* ARABIC </w:instrText>
+      </w:r>
+      <w:r>
+        <w:fldChar w:fldCharType="separate"/>
+      </w:r>
+      <w:r>
+        <w:rPr>
+          <w:noProof/>
+        </w:rPr>
+        <w:t>1</w:t>
+      </w:r>
+      <w:r>
+        <w:rPr>
+          <w:noProof/>
+        </w:rPr>
+        <w:fldChar w:fldCharType="end"/>
+      </w:r>
       <w:r>
         <w:t xml:space="preserve"> </w:t>
       </w:r>
@@ -126,14 +139,27 @@
       <w:r>
         <w:t xml:space="preserve">Figure </w:t>
       </w:r>
-      <w:fldSimple w:instr=" SEQ Figure \* ARABIC ">
-        <w:r>
-          <w:rPr>
-            <w:noProof/>
-          </w:rPr>
-          <w:t>2</w:t>
-        </w:r>
-      </w:fldSimple>
+      <w:r>
+        <w:fldChar w:fldCharType="begin"/>
+      </w:r>
+      <w:r>
+        <w:instrText xml:space="preserve"> SEQ Figure \* ARABIC </w:instrText>
+      </w:r>
+      <w:r>
+        <w:fldChar w:fldCharType="separate"/>
+      </w:r>
+      <w:r>
+        <w:rPr>
+          <w:noProof/>
+        </w:rPr>
+        <w:t>2</w:t>
+      </w:r>
+      <w:r>
+        <w:rPr>
+          <w:noProof/>
+        </w:rPr>
+        <w:fldChar w:fldCharType="end"/>
+      </w:r>
       <w:r>
         <w:t xml:space="preserve"> </w:t>
       </w:r>
@@ -150,6 +176,17 @@
       <w:r>
         <w:lastRenderedPageBreak/>
         <w:t>The last observation I will bring attention to is</w:t>
+      </w:r>
+      <w:r>
+        <w:t xml:space="preserve"> also related to figure 2 where it can be seen that </w:t>
+      </w:r>
+      <w:proofErr w:type="spellStart"/>
+      <w:r>
+        <w:t>kickstarters</w:t>
+      </w:r>
+      <w:proofErr w:type="spellEnd"/>
+      <w:r>
+        <w:t xml:space="preserve"> founded in December are significantly less likely to be successful than ones founded in May, these are the two most dramatic differences in success rate where other months are relatively stable.</w:t>
       </w:r>
     </w:p>
     <w:p/>
@@ -190,7 +227,79 @@
           <w:sz w:val="24"/>
           <w:szCs w:val="24"/>
         </w:rPr>
-        <w:t xml:space="preserve"> This is enough to get a feeling for the data</w:t>
+        <w:t xml:space="preserve"> This is</w:t>
+      </w:r>
+      <w:r>
+        <w:rPr>
+          <w:sz w:val="24"/>
+          <w:szCs w:val="24"/>
+        </w:rPr>
+        <w:t xml:space="preserve"> still</w:t>
+      </w:r>
+      <w:r>
+        <w:rPr>
+          <w:sz w:val="24"/>
+          <w:szCs w:val="24"/>
+        </w:rPr>
+        <w:t xml:space="preserve"> enough to get a feeling for the </w:t>
+      </w:r>
+      <w:r>
+        <w:rPr>
+          <w:sz w:val="24"/>
+          <w:szCs w:val="24"/>
+        </w:rPr>
+        <w:t>overall data however more samples would need to be investigated to ensure the sample is representative of the population</w:t>
+      </w:r>
+      <w:r>
+        <w:rPr>
+          <w:sz w:val="24"/>
+          <w:szCs w:val="24"/>
+        </w:rPr>
+        <w:t>.</w:t>
+      </w:r>
+    </w:p>
+    <w:p>
+      <w:pPr>
+        <w:rPr>
+          <w:sz w:val="24"/>
+          <w:szCs w:val="24"/>
+        </w:rPr>
+      </w:pPr>
+    </w:p>
+    <w:p>
+      <w:pPr>
+        <w:rPr>
+          <w:sz w:val="24"/>
+          <w:szCs w:val="24"/>
+        </w:rPr>
+      </w:pPr>
+      <w:r>
+        <w:rPr>
+          <w:sz w:val="24"/>
+          <w:szCs w:val="24"/>
+        </w:rPr>
+        <w:t>Other graphs could include the categories or subcategories over time both monthly and annually, annually would give insight on how the consumer base is changing as time progresses.  Another useful chart could be</w:t>
+      </w:r>
+      <w:r>
+        <w:rPr>
+          <w:sz w:val="24"/>
+          <w:szCs w:val="24"/>
+        </w:rPr>
+        <w:t xml:space="preserve"> the average donation size compared to goal or percent funded to see if there is any correlation between the scope of the project and donation incentive, </w:t>
+      </w:r>
+      <w:r>
+        <w:rPr>
+          <w:sz w:val="24"/>
+          <w:szCs w:val="24"/>
+        </w:rPr>
+        <w:t>or donation</w:t>
+      </w:r>
+      <w:r>
+        <w:rPr>
+          <w:sz w:val="24"/>
+          <w:szCs w:val="24"/>
+        </w:rPr>
+        <w:t xml:space="preserve"> size.</w:t>
       </w:r>
     </w:p>
     <w:sectPr>

</xml_diff>